<commit_message>
Added the java version
</commit_message>
<xml_diff>
--- a/3StoneDocs.docx
+++ b/3StoneDocs.docx
@@ -298,15 +298,6 @@
                                         <w:sz w:val="28"/>
                                         <w:szCs w:val="28"/>
                                       </w:rPr>
-                                      <w:t xml:space="preserve">Last Revised: </w:t>
-                                    </w:r>
-                                    <w:r>
-                                      <w:rPr>
-                                        <w:caps/>
-                                        <w:color w:val="5B9BD5" w:themeColor="accent1"/>
-                                        <w:sz w:val="28"/>
-                                        <w:szCs w:val="28"/>
-                                      </w:rPr>
                                       <w:t>November 20, 2019</w:t>
                                     </w:r>
                                   </w:p>
@@ -369,7 +360,13 @@
                                       <w:rPr>
                                         <w:color w:val="5B9BD5" w:themeColor="accent1"/>
                                       </w:rPr>
-                                      <w:t>Project Status: In Progress (to be changed)</w:t>
+                                      <w:t>Project St</w:t>
+                                    </w:r>
+                                    <w:r>
+                                      <w:rPr>
+                                        <w:color w:val="5B9BD5" w:themeColor="accent1"/>
+                                      </w:rPr>
+                                      <w:t>atus: Completed</w:t>
                                     </w:r>
                                   </w:sdtContent>
                                 </w:sdt>
@@ -443,15 +440,6 @@
                                   <w:sz w:val="28"/>
                                   <w:szCs w:val="28"/>
                                 </w:rPr>
-                                <w:t xml:space="preserve">Last Revised: </w:t>
-                              </w:r>
-                              <w:r>
-                                <w:rPr>
-                                  <w:caps/>
-                                  <w:color w:val="5B9BD5" w:themeColor="accent1"/>
-                                  <w:sz w:val="28"/>
-                                  <w:szCs w:val="28"/>
-                                </w:rPr>
                                 <w:t>November 20, 2019</w:t>
                               </w:r>
                             </w:p>
@@ -514,7 +502,13 @@
                                 <w:rPr>
                                   <w:color w:val="5B9BD5" w:themeColor="accent1"/>
                                 </w:rPr>
-                                <w:t>Project Status: In Progress (to be changed)</w:t>
+                                <w:t>Project St</w:t>
+                              </w:r>
+                              <w:r>
+                                <w:rPr>
+                                  <w:color w:val="5B9BD5" w:themeColor="accent1"/>
+                                </w:rPr>
+                                <w:t>atus: Completed</w:t>
                               </w:r>
                             </w:sdtContent>
                           </w:sdt>
@@ -734,6 +728,25 @@
           <w:szCs w:val="24"/>
         </w:rPr>
       </w:pPr>
+      <w:r>
+        <w:rPr>
+          <w:rFonts w:ascii="Times New Roman" w:hAnsi="Times New Roman" w:cs="Times New Roman"/>
+          <w:sz w:val="24"/>
+          <w:szCs w:val="24"/>
+        </w:rPr>
+        <w:t>Java Version used: Java8</w:t>
+      </w:r>
+      <w:bookmarkStart w:id="0" w:name="_GoBack"/>
+      <w:bookmarkEnd w:id="0"/>
+    </w:p>
+    <w:p>
+      <w:pPr>
+        <w:rPr>
+          <w:rFonts w:ascii="Times New Roman" w:hAnsi="Times New Roman" w:cs="Times New Roman"/>
+          <w:sz w:val="24"/>
+          <w:szCs w:val="24"/>
+        </w:rPr>
+      </w:pPr>
     </w:p>
     <w:p>
       <w:pPr>
@@ -872,7 +885,16 @@
           <w:sz w:val="24"/>
           <w:szCs w:val="24"/>
         </w:rPr>
-        <w:t>tile for the first move. Following the traditional rules of the 3 Stone board game, one must place their forthcoming stone in the same row or column as the last stone played, which for functionality purposes is one of the variables stored within our back-end code to facilitate move validation. Points are earned when 3 of any one player’s stones are placed vertically, horizontally, or diagonally adjacent to one another (hence the namesake of the game). The game is over when both players run out of stones. The winner is whomever possesses more points. If, at the game’s end, both players possess an equal amount of points, the game ends in a tie.</w:t>
+        <w:t xml:space="preserve">tile for the first move. Following the traditional rules of the 3 Stone board game, one must place their forthcoming stone in the same row or column as the last stone played, which for functionality purposes is one of the variables stored within our back-end code to facilitate move validation. Points are earned when 3 of any one player’s stones are placed vertically, horizontally, or diagonally adjacent to one another (hence the namesake of the game). The game is over when </w:t>
+      </w:r>
+      <w:r>
+        <w:rPr>
+          <w:rFonts w:ascii="Times New Roman" w:hAnsi="Times New Roman" w:cs="Times New Roman"/>
+          <w:sz w:val="24"/>
+          <w:szCs w:val="24"/>
+        </w:rPr>
+        <w:lastRenderedPageBreak/>
+        <w:t>both players run out of stones. The winner is whomever possesses more points. If, at the game’s end, both players possess an equal amount of points, the game ends in a tie.</w:t>
       </w:r>
     </w:p>
     <w:p>
@@ -2256,6 +2278,7 @@
     <w:rsidRoot w:val="00E60382"/>
     <w:rsid w:val="0034543C"/>
     <w:rsid w:val="007A16F9"/>
+    <w:rsid w:val="009614DD"/>
     <w:rsid w:val="00C00649"/>
     <w:rsid w:val="00E60382"/>
   </w:rsids>
@@ -2996,7 +3019,7 @@
 <CoverPageProperties xmlns="http://schemas.microsoft.com/office/2006/coverPageProps">
   <PublishDate>2019-11-20T00:00:00</PublishDate>
   <Abstract/>
-  <CompanyAddress>Project Status: In Progress (to be changed)</CompanyAddress>
+  <CompanyAddress>Project Status: Completed</CompanyAddress>
   <CompanyPhone/>
   <CompanyFax/>
   <CompanyEmail/>

</xml_diff>